<commit_message>
Se anadio el diccionario de datos
</commit_message>
<xml_diff>
--- a/DOCUMENTACION.docx
+++ b/DOCUMENTACION.docx
@@ -49,10 +49,10 @@
                     <pic:cNvPicPr/>
                   </pic:nvPicPr>
                   <pic:blipFill>
-                    <a:blip r:embed="rId5">
+                    <a:blip r:embed="rId6">
                       <a:extLst>
                         <a:ext uri="{96DAC541-7B7A-43D3-8B79-37D633B846F1}">
-                          <asvg:svgBlip xmlns:asvg="http://schemas.microsoft.com/office/drawing/2016/SVG/main" r:embed="rId6"/>
+                          <asvg:svgBlip xmlns:asvg="http://schemas.microsoft.com/office/drawing/2016/SVG/main" r:embed="rId7"/>
                         </a:ext>
                       </a:extLst>
                     </a:blip>
@@ -122,10 +122,10 @@
                     <pic:cNvPicPr/>
                   </pic:nvPicPr>
                   <pic:blipFill>
-                    <a:blip r:embed="rId7">
+                    <a:blip r:embed="rId8">
                       <a:extLst>
                         <a:ext uri="{96DAC541-7B7A-43D3-8B79-37D633B846F1}">
-                          <asvg:svgBlip xmlns:asvg="http://schemas.microsoft.com/office/drawing/2016/SVG/main" r:embed="rId8"/>
+                          <asvg:svgBlip xmlns:asvg="http://schemas.microsoft.com/office/drawing/2016/SVG/main" r:embed="rId9"/>
                         </a:ext>
                       </a:extLst>
                     </a:blip>
@@ -158,12 +158,89 @@
           <w:szCs w:val="28"/>
         </w:rPr>
       </w:pPr>
-      <w:r>
+    </w:p>
+    <w:p>
+      <w:pPr>
+        <w:jc w:val="center"/>
         <w:rPr>
           <w:rFonts w:ascii="Times New Roman" w:hAnsi="Times New Roman" w:cs="Times New Roman"/>
           <w:sz w:val="28"/>
           <w:szCs w:val="28"/>
         </w:rPr>
+      </w:pPr>
+      <w:r>
+        <w:rPr>
+          <w:rFonts w:ascii="Times New Roman" w:hAnsi="Times New Roman" w:cs="Times New Roman"/>
+          <w:sz w:val="28"/>
+          <w:szCs w:val="28"/>
+        </w:rPr>
+        <w:t>Diccionario de datos:</w:t>
+      </w:r>
+      <w:r>
+        <w:rPr>
+          <w:rFonts w:ascii="Times New Roman" w:hAnsi="Times New Roman" w:cs="Times New Roman"/>
+          <w:sz w:val="28"/>
+          <w:szCs w:val="28"/>
+        </w:rPr>
+        <w:br/>
+      </w:r>
+    </w:p>
+    <w:p>
+      <w:pPr>
+        <w:jc w:val="center"/>
+        <w:rPr>
+          <w:rFonts w:ascii="Times New Roman" w:hAnsi="Times New Roman" w:cs="Times New Roman"/>
+          <w:sz w:val="28"/>
+          <w:szCs w:val="28"/>
+        </w:rPr>
+      </w:pPr>
+      <w:r>
+        <w:rPr>
+          <w:rFonts w:ascii="Times New Roman" w:hAnsi="Times New Roman" w:cs="Times New Roman"/>
+          <w:sz w:val="28"/>
+          <w:szCs w:val="28"/>
+        </w:rPr>
+        <w:object w:dxaOrig="11718" w:dyaOrig="23935" w14:anchorId="552131C4">
+          <v:shapetype id="_x0000_t75" coordsize="21600,21600" o:spt="75" o:preferrelative="t" path="m@4@5l@4@11@9@11@9@5xe" filled="f" stroked="f">
+            <v:stroke joinstyle="miter"/>
+            <v:formulas>
+              <v:f eqn="if lineDrawn pixelLineWidth 0"/>
+              <v:f eqn="sum @0 1 0"/>
+              <v:f eqn="sum 0 0 @1"/>
+              <v:f eqn="prod @2 1 2"/>
+              <v:f eqn="prod @3 21600 pixelWidth"/>
+              <v:f eqn="prod @3 21600 pixelHeight"/>
+              <v:f eqn="sum @0 0 1"/>
+              <v:f eqn="prod @6 1 2"/>
+              <v:f eqn="prod @7 21600 pixelWidth"/>
+              <v:f eqn="sum @8 21600 0"/>
+              <v:f eqn="prod @7 21600 pixelHeight"/>
+              <v:f eqn="sum @10 21600 0"/>
+            </v:formulas>
+            <v:path o:extrusionok="f" gradientshapeok="t" o:connecttype="rect"/>
+            <o:lock v:ext="edit" aspectratio="t"/>
+          </v:shapetype>
+          <v:shape id="_x0000_i1025" type="#_x0000_t75" style="width:5in;height:736.1pt" o:ole="">
+            <v:imagedata r:id="rId10" o:title=""/>
+          </v:shape>
+          <o:OLEObject Type="Embed" ProgID="Excel.Sheet.12" ShapeID="_x0000_i1025" DrawAspect="Content" ObjectID="_1813521981" r:id="rId11"/>
+        </w:object>
+      </w:r>
+      <w:r>
+        <w:rPr>
+          <w:rFonts w:ascii="Times New Roman" w:hAnsi="Times New Roman" w:cs="Times New Roman"/>
+          <w:sz w:val="28"/>
+          <w:szCs w:val="28"/>
+        </w:rPr>
+        <w:br/>
+      </w:r>
+      <w:r>
+        <w:rPr>
+          <w:rFonts w:ascii="Times New Roman" w:hAnsi="Times New Roman" w:cs="Times New Roman"/>
+          <w:sz w:val="28"/>
+          <w:szCs w:val="28"/>
+        </w:rPr>
+        <w:lastRenderedPageBreak/>
         <w:t>Descripción de la distribución y asignación de la información entre los diferentes departamentos</w:t>
       </w:r>
       <w:r>
@@ -337,7 +414,6 @@
         <w:rPr>
           <w:rStyle w:val="selected"/>
         </w:rPr>
-        <w:lastRenderedPageBreak/>
         <w:t>De esta forma, se establece un mecanismo de "comunicación" indirecta y controlada entre los distintos departamentos, permitiendo la visualización de los registros guardados en el historial clínico de los pacientes, lo cual es fundamental para una atención integral y coordinada.</w:t>
       </w:r>
     </w:p>
@@ -1109,6 +1185,29 @@
     <w:basedOn w:val="Fuentedeprrafopredeter"/>
     <w:rsid w:val="00743AAA"/>
   </w:style>
+  <w:style w:type="character" w:styleId="Hipervnculo">
+    <w:name w:val="Hyperlink"/>
+    <w:basedOn w:val="Fuentedeprrafopredeter"/>
+    <w:uiPriority w:val="99"/>
+    <w:unhideWhenUsed/>
+    <w:rsid w:val="00F72F18"/>
+    <w:rPr>
+      <w:color w:val="0563C1" w:themeColor="hyperlink"/>
+      <w:u w:val="single"/>
+    </w:rPr>
+  </w:style>
+  <w:style w:type="character" w:styleId="Mencinsinresolver">
+    <w:name w:val="Unresolved Mention"/>
+    <w:basedOn w:val="Fuentedeprrafopredeter"/>
+    <w:uiPriority w:val="99"/>
+    <w:semiHidden/>
+    <w:unhideWhenUsed/>
+    <w:rsid w:val="00F72F18"/>
+    <w:rPr>
+      <w:color w:val="605E5C"/>
+      <w:shd w:val="clear" w:color="auto" w:fill="E1DFDD"/>
+    </w:rPr>
+  </w:style>
 </w:styles>
 </file>
 
@@ -1405,4 +1504,16 @@
     </a:ext>
   </a:extLst>
 </a:theme>
+</file>
+
+<file path=customXml/item1.xml><?xml version="1.0" encoding="utf-8"?>
+<b:Sources xmlns:b="http://schemas.openxmlformats.org/officeDocument/2006/bibliography" xmlns="http://schemas.openxmlformats.org/officeDocument/2006/bibliography" SelectedStyle="\APASixthEditionOfficeOnline.xsl" StyleName="APA" Version="6"/>
+</file>
+
+<file path=customXml/itemProps1.xml><?xml version="1.0" encoding="utf-8"?>
+<ds:datastoreItem xmlns:ds="http://schemas.openxmlformats.org/officeDocument/2006/customXml" ds:itemID="{35B39662-EB2E-4FBF-ABE6-1F790EB878F5}">
+  <ds:schemaRefs>
+    <ds:schemaRef ds:uri="http://schemas.openxmlformats.org/officeDocument/2006/bibliography"/>
+  </ds:schemaRefs>
+</ds:datastoreItem>
 </file>
</xml_diff>